<commit_message>
finished the routine adjustment module
实现常规调整模块
</commit_message>
<xml_diff>
--- a/doc/爱网积分系统需求.docx
+++ b/doc/爱网积分系统需求.docx
@@ -11486,11 +11486,6 @@
       </w:r>
     </w:p>
     <w:p>
-      <w:pPr>
-        <w:rPr>
-          <w:rFonts w:hint="eastAsia"/>
-        </w:rPr>
-      </w:pPr>
       <w:r>
         <w:rPr>
           <w:rFonts w:hint="eastAsia"/>
@@ -11733,11 +11728,6 @@
                         <wps:txbx>
                           <w:txbxContent>
                             <w:p>
-                              <w:pPr>
-                                <w:rPr>
-                                  <w:rFonts w:hint="eastAsia"/>
-                                </w:rPr>
-                              </w:pPr>
                               <w:r>
                                 <w:t>一对一</w:t>
                               </w:r>
@@ -11787,11 +11777,6 @@
                         <wps:txbx>
                           <w:txbxContent>
                             <w:p>
-                              <w:pPr>
-                                <w:rPr>
-                                  <w:rFonts w:hint="eastAsia"/>
-                                </w:rPr>
-                              </w:pPr>
                               <w:r>
                                 <w:t>一对</w:t>
                               </w:r>
@@ -11882,11 +11867,6 @@
                   <v:textbox>
                     <w:txbxContent>
                       <w:p>
-                        <w:pPr>
-                          <w:rPr>
-                            <w:rFonts w:hint="eastAsia"/>
-                          </w:rPr>
-                        </w:pPr>
                         <w:r>
                           <w:t>一对一</w:t>
                         </w:r>
@@ -11898,11 +11878,6 @@
                   <v:textbox>
                     <w:txbxContent>
                       <w:p>
-                        <w:pPr>
-                          <w:rPr>
-                            <w:rFonts w:hint="eastAsia"/>
-                          </w:rPr>
-                        </w:pPr>
                         <w:r>
                           <w:t>一对</w:t>
                         </w:r>
@@ -12617,18 +12592,10 @@
         <w:t>aw</w:t>
       </w:r>
       <w:r>
-        <w:t>_</w:t>
-      </w:r>
-      <w:r>
-        <w:t>team</w:t>
-      </w:r>
-    </w:p>
-    <w:p>
-      <w:pPr>
-        <w:rPr>
-          <w:rFonts w:hint="eastAsia"/>
-        </w:rPr>
-      </w:pPr>
+        <w:t>_team</w:t>
+      </w:r>
+    </w:p>
+    <w:p>
       <w:r>
         <w:rPr>
           <w:rFonts w:hint="eastAsia"/>
@@ -12871,11 +12838,6 @@
                         <wps:txbx>
                           <w:txbxContent>
                             <w:p>
-                              <w:pPr>
-                                <w:rPr>
-                                  <w:rFonts w:hint="eastAsia"/>
-                                </w:rPr>
-                              </w:pPr>
                               <w:r>
                                 <w:t>一对一</w:t>
                               </w:r>
@@ -12925,11 +12887,6 @@
                         <wps:txbx>
                           <w:txbxContent>
                             <w:p>
-                              <w:pPr>
-                                <w:rPr>
-                                  <w:rFonts w:hint="eastAsia"/>
-                                </w:rPr>
-                              </w:pPr>
                               <w:r>
                                 <w:t>一对</w:t>
                               </w:r>
@@ -13020,11 +12977,6 @@
                   <v:textbox>
                     <w:txbxContent>
                       <w:p>
-                        <w:pPr>
-                          <w:rPr>
-                            <w:rFonts w:hint="eastAsia"/>
-                          </w:rPr>
-                        </w:pPr>
                         <w:r>
                           <w:t>一对一</w:t>
                         </w:r>
@@ -13036,11 +12988,6 @@
                   <v:textbox>
                     <w:txbxContent>
                       <w:p>
-                        <w:pPr>
-                          <w:rPr>
-                            <w:rFonts w:hint="eastAsia"/>
-                          </w:rPr>
-                        </w:pPr>
                         <w:r>
                           <w:t>一对</w:t>
                         </w:r>
@@ -13171,15 +13118,7 @@
         <w:rPr>
           <w:rFonts w:hint="eastAsia"/>
         </w:rPr>
-        <w:t>若当前排名不是第一，则更新第一周</w:t>
-      </w:r>
-      <w:bookmarkStart w:id="0" w:name="_GoBack"/>
-      <w:bookmarkEnd w:id="0"/>
-      <w:r>
-        <w:rPr>
-          <w:rFonts w:hint="eastAsia"/>
-        </w:rPr>
-        <w:t>数（</w:t>
+        <w:t>若当前排名不是第一，则更新第一周数（</w:t>
       </w:r>
       <w:r>
         <w:rPr>
@@ -13680,10 +13619,40 @@
     </w:p>
     <w:p>
       <w:pPr>
-        <w:rPr>
-          <w:rFonts w:hint="eastAsia"/>
-        </w:rPr>
-      </w:pPr>
+        <w:pStyle w:val="1"/>
+      </w:pPr>
+      <w:r>
+        <w:rPr>
+          <w:rFonts w:hint="eastAsia"/>
+        </w:rPr>
+        <w:lastRenderedPageBreak/>
+        <w:t xml:space="preserve">15. </w:t>
+      </w:r>
+      <w:r>
+        <w:rPr>
+          <w:rFonts w:hint="eastAsia"/>
+        </w:rPr>
+        <w:t>月历</w:t>
+      </w:r>
+    </w:p>
+    <w:p>
+      <w:pPr>
+        <w:pStyle w:val="1"/>
+        <w:rPr>
+          <w:rFonts w:hint="eastAsia"/>
+        </w:rPr>
+      </w:pPr>
+      <w:r>
+        <w:rPr>
+          <w:rFonts w:hint="eastAsia"/>
+        </w:rPr>
+        <w:t>16.</w:t>
+      </w:r>
+      <w:r>
+        <w:t xml:space="preserve"> </w:t>
+      </w:r>
+      <w:bookmarkStart w:id="0" w:name="_GoBack"/>
+      <w:bookmarkEnd w:id="0"/>
     </w:p>
     <w:sectPr>
       <w:pgSz w:w="11906" w:h="16838"/>
@@ -17226,7 +17195,7 @@
 </file>
 
 <file path=customXml/itemProps2.xml><?xml version="1.0" encoding="utf-8"?>
-<ds:datastoreItem xmlns:ds="http://schemas.openxmlformats.org/officeDocument/2006/customXml" ds:itemID="{56F2D14B-9734-4904-B8A9-2FA1AAB9D3B5}">
+<ds:datastoreItem xmlns:ds="http://schemas.openxmlformats.org/officeDocument/2006/customXml" ds:itemID="{85C8611C-2825-4A0D-B98A-1B4FF98F062E}">
   <ds:schemaRefs>
     <ds:schemaRef ds:uri="http://schemas.openxmlformats.org/officeDocument/2006/bibliography"/>
   </ds:schemaRefs>

</xml_diff>